<commit_message>
Messages in SSE receive to help debug missing data - no progress yet
</commit_message>
<xml_diff>
--- a/docs/PepperDash Essentials Installation v1.0.x.docx
+++ b/docs/PepperDash Essentials Installation v1.0.x.docx
@@ -9,38 +9,42 @@
           <w:u w:val="single"/>
         </w:rPr>
       </w:pPr>
-      <w:proofErr w:type="spellStart"/>
       <w:r>
         <w:rPr>
           <w:rFonts w:ascii="Times New Roman" w:hAnsi="Times New Roman" w:cs="Times New Roman"/>
           <w:u w:val="single"/>
         </w:rPr>
-        <w:t>PepperDash</w:t>
-      </w:r>
-      <w:proofErr w:type="spellEnd"/>
+        <w:t>PepperDash Essentials v1.0.x</w:t>
+      </w:r>
       <w:r>
         <w:rPr>
           <w:rFonts w:ascii="Times New Roman" w:hAnsi="Times New Roman" w:cs="Times New Roman"/>
           <w:u w:val="single"/>
         </w:rPr>
-        <w:t xml:space="preserve"> Essentials v1.0.x</w:t>
+        <w:t xml:space="preserve"> Installation</w:t>
+      </w:r>
+    </w:p>
+    <w:p>
+      <w:pPr>
+        <w:rPr>
+          <w:rFonts w:ascii="Times New Roman" w:hAnsi="Times New Roman" w:cs="Times New Roman"/>
+        </w:rPr>
+      </w:pPr>
+    </w:p>
+    <w:p>
+      <w:pPr>
+        <w:rPr>
+          <w:rFonts w:ascii="Times New Roman" w:hAnsi="Times New Roman" w:cs="Times New Roman"/>
+        </w:rPr>
+      </w:pPr>
+      <w:r>
+        <w:rPr>
+          <w:rFonts w:ascii="Times New Roman" w:hAnsi="Times New Roman" w:cs="Times New Roman"/>
+        </w:rPr>
+        <w:t>Via Crestron Toolbox Text Console:</w:t>
       </w:r>
       <w:bookmarkStart w:id="0" w:name="_GoBack"/>
       <w:bookmarkEnd w:id="0"/>
-      <w:r>
-        <w:rPr>
-          <w:rFonts w:ascii="Times New Roman" w:hAnsi="Times New Roman" w:cs="Times New Roman"/>
-          <w:u w:val="single"/>
-        </w:rPr>
-        <w:t xml:space="preserve"> Installation</w:t>
-      </w:r>
-    </w:p>
-    <w:p>
-      <w:pPr>
-        <w:rPr>
-          <w:rFonts w:ascii="Times New Roman" w:hAnsi="Times New Roman" w:cs="Times New Roman"/>
-        </w:rPr>
-      </w:pPr>
     </w:p>
     <w:p>
       <w:pPr>
@@ -57,21 +61,7 @@
         <w:rPr>
           <w:rFonts w:ascii="Times New Roman" w:hAnsi="Times New Roman" w:cs="Times New Roman"/>
         </w:rPr>
-        <w:t xml:space="preserve">Download </w:t>
-      </w:r>
-      <w:proofErr w:type="spellStart"/>
-      <w:r>
-        <w:rPr>
-          <w:rFonts w:ascii="Times New Roman" w:hAnsi="Times New Roman" w:cs="Times New Roman"/>
-        </w:rPr>
-        <w:t>PepperDash</w:t>
-      </w:r>
-      <w:proofErr w:type="spellEnd"/>
-      <w:r>
-        <w:rPr>
-          <w:rFonts w:ascii="Times New Roman" w:hAnsi="Times New Roman" w:cs="Times New Roman"/>
-        </w:rPr>
-        <w:t xml:space="preserve"> Essentials.zip</w:t>
+        <w:t>Download PepperDash Essentials.zip</w:t>
       </w:r>
       <w:r>
         <w:rPr>
@@ -113,29 +103,7 @@
         <w:rPr>
           <w:rFonts w:ascii="Times New Roman" w:hAnsi="Times New Roman" w:cs="Times New Roman"/>
         </w:rPr>
-        <w:t xml:space="preserve">Using FTP client, copy Program01 folder contents </w:t>
-      </w:r>
-      <w:proofErr w:type="gramStart"/>
-      <w:r>
-        <w:rPr>
-          <w:rFonts w:ascii="Times New Roman" w:hAnsi="Times New Roman" w:cs="Times New Roman"/>
-        </w:rPr>
-        <w:t>(.</w:t>
-      </w:r>
-      <w:proofErr w:type="spellStart"/>
-      <w:r>
-        <w:rPr>
-          <w:rFonts w:ascii="Times New Roman" w:hAnsi="Times New Roman" w:cs="Times New Roman"/>
-        </w:rPr>
-        <w:t>cpz</w:t>
-      </w:r>
-      <w:proofErr w:type="spellEnd"/>
-      <w:proofErr w:type="gramEnd"/>
-      <w:r>
-        <w:rPr>
-          <w:rFonts w:ascii="Times New Roman" w:hAnsi="Times New Roman" w:cs="Times New Roman"/>
-        </w:rPr>
-        <w:t xml:space="preserve"> file) to processor’s Program01 folder</w:t>
+        <w:t>Using FTP client, copy Program01 folder contents (.cpz file) to processor’s Program01 folder</w:t>
       </w:r>
     </w:p>
     <w:p>
@@ -153,21 +121,7 @@
         <w:rPr>
           <w:rFonts w:ascii="Times New Roman" w:hAnsi="Times New Roman" w:cs="Times New Roman"/>
         </w:rPr>
-        <w:t>Load program without configuration using “</w:t>
-      </w:r>
-      <w:proofErr w:type="spellStart"/>
-      <w:r>
-        <w:rPr>
-          <w:rFonts w:ascii="Times New Roman" w:hAnsi="Times New Roman" w:cs="Times New Roman"/>
-        </w:rPr>
-        <w:t>progload</w:t>
-      </w:r>
-      <w:proofErr w:type="spellEnd"/>
-      <w:r>
-        <w:rPr>
-          <w:rFonts w:ascii="Times New Roman" w:hAnsi="Times New Roman" w:cs="Times New Roman"/>
-        </w:rPr>
-        <w:t xml:space="preserve"> -p:1” in console.  This will create the file structure on the processor</w:t>
+        <w:t>Load program without configuration using “progload -p:1” in console.  This will create the file structure on the processor</w:t>
       </w:r>
     </w:p>
     <w:p>
@@ -185,21 +139,7 @@
         <w:rPr>
           <w:rFonts w:ascii="Times New Roman" w:hAnsi="Times New Roman" w:cs="Times New Roman"/>
         </w:rPr>
-        <w:t xml:space="preserve">Download any needed </w:t>
-      </w:r>
-      <w:proofErr w:type="spellStart"/>
-      <w:r>
-        <w:rPr>
-          <w:rFonts w:ascii="Times New Roman" w:hAnsi="Times New Roman" w:cs="Times New Roman"/>
-        </w:rPr>
-        <w:t>touchpanel</w:t>
-      </w:r>
-      <w:proofErr w:type="spellEnd"/>
-      <w:r>
-        <w:rPr>
-          <w:rFonts w:ascii="Times New Roman" w:hAnsi="Times New Roman" w:cs="Times New Roman"/>
-        </w:rPr>
-        <w:t xml:space="preserve"> files</w:t>
+        <w:t>Download any needed touchpanel files</w:t>
       </w:r>
       <w:r>
         <w:rPr>
@@ -223,30 +163,8 @@
         <w:rPr>
           <w:rFonts w:ascii="Times New Roman" w:hAnsi="Times New Roman" w:cs="Times New Roman"/>
         </w:rPr>
-        <w:t xml:space="preserve">Load </w:t>
-      </w:r>
-      <w:proofErr w:type="spellStart"/>
-      <w:r>
-        <w:rPr>
-          <w:rFonts w:ascii="Times New Roman" w:hAnsi="Times New Roman" w:cs="Times New Roman"/>
-        </w:rPr>
-        <w:t>vtz</w:t>
-      </w:r>
-      <w:proofErr w:type="spellEnd"/>
-      <w:r>
-        <w:rPr>
-          <w:rFonts w:ascii="Times New Roman" w:hAnsi="Times New Roman" w:cs="Times New Roman"/>
-        </w:rPr>
-        <w:t xml:space="preserve"> to </w:t>
-      </w:r>
-      <w:proofErr w:type="spellStart"/>
-      <w:r>
-        <w:rPr>
-          <w:rFonts w:ascii="Times New Roman" w:hAnsi="Times New Roman" w:cs="Times New Roman"/>
-        </w:rPr>
-        <w:t>touchpanels</w:t>
-      </w:r>
-      <w:proofErr w:type="spellEnd"/>
+        <w:t>Load vtz to touchpanels</w:t>
+      </w:r>
     </w:p>
     <w:p>
       <w:pPr>
@@ -281,43 +199,7 @@
         <w:rPr>
           <w:rFonts w:ascii="Times New Roman" w:hAnsi="Times New Roman" w:cs="Times New Roman"/>
         </w:rPr>
-        <w:t xml:space="preserve">Load each panel </w:t>
-      </w:r>
-      <w:proofErr w:type="gramStart"/>
-      <w:r>
-        <w:rPr>
-          <w:rFonts w:ascii="Times New Roman" w:hAnsi="Times New Roman" w:cs="Times New Roman"/>
-        </w:rPr>
-        <w:t>type’s .</w:t>
-      </w:r>
-      <w:proofErr w:type="spellStart"/>
-      <w:r>
-        <w:rPr>
-          <w:rFonts w:ascii="Times New Roman" w:hAnsi="Times New Roman" w:cs="Times New Roman"/>
-        </w:rPr>
-        <w:t>sgd</w:t>
-      </w:r>
-      <w:proofErr w:type="spellEnd"/>
-      <w:proofErr w:type="gramEnd"/>
-      <w:r>
-        <w:rPr>
-          <w:rFonts w:ascii="Times New Roman" w:hAnsi="Times New Roman" w:cs="Times New Roman"/>
-        </w:rPr>
-        <w:t xml:space="preserve"> file to \NVRAM\Program1\</w:t>
-      </w:r>
-      <w:proofErr w:type="spellStart"/>
-      <w:r>
-        <w:rPr>
-          <w:rFonts w:ascii="Times New Roman" w:hAnsi="Times New Roman" w:cs="Times New Roman"/>
-        </w:rPr>
-        <w:t>sgd</w:t>
-      </w:r>
-      <w:proofErr w:type="spellEnd"/>
-      <w:r>
-        <w:rPr>
-          <w:rFonts w:ascii="Times New Roman" w:hAnsi="Times New Roman" w:cs="Times New Roman"/>
-        </w:rPr>
-        <w:t xml:space="preserve"> folder. TSW 560, 760, 1060, and/or iPad.</w:t>
+        <w:t>Load each panel type’s .sgd file to \NVRAM\Program1\sgd folder. TSW 560, 760, 1060, and/or iPad.</w:t>
       </w:r>
     </w:p>
     <w:p>
@@ -335,21 +217,7 @@
         <w:rPr>
           <w:rFonts w:ascii="Times New Roman" w:hAnsi="Times New Roman" w:cs="Times New Roman"/>
         </w:rPr>
-        <w:t xml:space="preserve">Download </w:t>
-      </w:r>
-      <w:proofErr w:type="spellStart"/>
-      <w:r>
-        <w:rPr>
-          <w:rFonts w:ascii="Times New Roman" w:hAnsi="Times New Roman" w:cs="Times New Roman"/>
-        </w:rPr>
-        <w:t>configurationFile.json</w:t>
-      </w:r>
-      <w:proofErr w:type="spellEnd"/>
-      <w:r>
-        <w:rPr>
-          <w:rFonts w:ascii="Times New Roman" w:hAnsi="Times New Roman" w:cs="Times New Roman"/>
-        </w:rPr>
-        <w:t xml:space="preserve"> </w:t>
+        <w:t xml:space="preserve">Download configurationFile.json </w:t>
       </w:r>
       <w:r>
         <w:rPr>
@@ -373,21 +241,7 @@
         <w:rPr>
           <w:rFonts w:ascii="Times New Roman" w:hAnsi="Times New Roman" w:cs="Times New Roman"/>
         </w:rPr>
-        <w:t xml:space="preserve">Load </w:t>
-      </w:r>
-      <w:proofErr w:type="spellStart"/>
-      <w:r>
-        <w:rPr>
-          <w:rFonts w:ascii="Times New Roman" w:hAnsi="Times New Roman" w:cs="Times New Roman"/>
-        </w:rPr>
-        <w:t>configurationFile.json</w:t>
-      </w:r>
-      <w:proofErr w:type="spellEnd"/>
-      <w:r>
-        <w:rPr>
-          <w:rFonts w:ascii="Times New Roman" w:hAnsi="Times New Roman" w:cs="Times New Roman"/>
-        </w:rPr>
-        <w:t xml:space="preserve"> to processor’s \NVRAM\Program1 folder</w:t>
+        <w:t>Load configurationFile.json to processor’s \NVRAM\Program1 folder</w:t>
       </w:r>
     </w:p>
     <w:p>
@@ -405,21 +259,7 @@
         <w:rPr>
           <w:rFonts w:ascii="Times New Roman" w:hAnsi="Times New Roman" w:cs="Times New Roman"/>
         </w:rPr>
-        <w:t>Reset program using “</w:t>
-      </w:r>
-      <w:proofErr w:type="spellStart"/>
-      <w:r>
-        <w:rPr>
-          <w:rFonts w:ascii="Times New Roman" w:hAnsi="Times New Roman" w:cs="Times New Roman"/>
-        </w:rPr>
-        <w:t>progreset</w:t>
-      </w:r>
-      <w:proofErr w:type="spellEnd"/>
-      <w:r>
-        <w:rPr>
-          <w:rFonts w:ascii="Times New Roman" w:hAnsi="Times New Roman" w:cs="Times New Roman"/>
-        </w:rPr>
-        <w:t xml:space="preserve"> -p:1” in console.  </w:t>
+        <w:t xml:space="preserve">Reset program using “progreset -p:1” in console.  </w:t>
       </w:r>
     </w:p>
     <w:sectPr>

</xml_diff>